<commit_message>
Took LinkedIn out of Game Dev
</commit_message>
<xml_diff>
--- a/GAM_3352_01_2023FAO_Heagney.docx
+++ b/GAM_3352_01_2023FAO_Heagney.docx
@@ -2000,7 +2000,7 @@
           <w:b/>
           <w:bCs/>
         </w:rPr>
-        <w:t>LinkedIn / Portfolio</w:t>
+        <w:t>Portfolio</w:t>
       </w:r>
       <w:r>
         <w:rPr>
@@ -2024,7 +2024,7 @@
         <w:t>% of grade)</w:t>
       </w:r>
       <w:r>
-        <w:t xml:space="preserve"> – Students in the Game Design Program at High Point University will be maintaining BOTH a LinkedIn profile page AND a Game Design portfolio. Students will be producing work that could potentially be placed in their portfolios this semester. Full details will be on Blackboard.</w:t>
+        <w:t xml:space="preserve"> – Students in the Game Design Program at High Point University will be maintaining a Game Design portfolio. Students will be producing work that could potentially be placed in their portfolios this semester. Full details will be on Blackboard.</w:t>
       </w:r>
     </w:p>
     <w:p>
@@ -2512,7 +2512,7 @@
         <w:pStyle w:val="HeagBodBullet"/>
       </w:pPr>
       <w:r>
-        <w:t>LinkedIn / Portfolio</w:t>
+        <w:t>Portfolio</w:t>
       </w:r>
       <w:r>
         <w:t xml:space="preserve"> – approx. </w:t>
@@ -5058,12 +5058,12 @@
         <w:tblLook w:val="04A0" w:firstRow="1" w:lastRow="0" w:firstColumn="1" w:lastColumn="0" w:noHBand="0" w:noVBand="1"/>
       </w:tblPr>
       <w:tblGrid>
-        <w:gridCol w:w="1306"/>
+        <w:gridCol w:w="1307"/>
         <w:gridCol w:w="924"/>
         <w:gridCol w:w="1602"/>
-        <w:gridCol w:w="1179"/>
-        <w:gridCol w:w="2503"/>
-        <w:gridCol w:w="1830"/>
+        <w:gridCol w:w="1182"/>
+        <w:gridCol w:w="2514"/>
+        <w:gridCol w:w="1815"/>
       </w:tblGrid>
       <w:tr>
         <w:trPr>
@@ -9900,7 +9900,22 @@
                 <w:szCs w:val="20"/>
               </w:rPr>
               <w:br/>
-              <w:t xml:space="preserve">LinkedIn / Portfolio: 3 </w:t>
+            </w:r>
+            <w:r>
+              <w:rPr>
+                <w:rFonts w:ascii="Arial" w:eastAsia="Times New Roman" w:hAnsi="Arial" w:cs="Arial"/>
+                <w:sz w:val="20"/>
+                <w:szCs w:val="20"/>
+              </w:rPr>
+              <w:t>Portfolio</w:t>
+            </w:r>
+            <w:r>
+              <w:rPr>
+                <w:rFonts w:ascii="Arial" w:eastAsia="Times New Roman" w:hAnsi="Arial" w:cs="Arial"/>
+                <w:sz w:val="20"/>
+                <w:szCs w:val="20"/>
+              </w:rPr>
+              <w:t xml:space="preserve">: 3 </w:t>
             </w:r>
             <w:proofErr w:type="spellStart"/>
             <w:r>
@@ -10344,7 +10359,22 @@
                 <w:szCs w:val="20"/>
               </w:rPr>
               <w:br/>
-              <w:t xml:space="preserve">LinkedIn / Portfolio: 1 </w:t>
+            </w:r>
+            <w:r>
+              <w:rPr>
+                <w:rFonts w:ascii="Arial" w:eastAsia="Times New Roman" w:hAnsi="Arial" w:cs="Arial"/>
+                <w:sz w:val="20"/>
+                <w:szCs w:val="20"/>
+              </w:rPr>
+              <w:t>Portfolio</w:t>
+            </w:r>
+            <w:r>
+              <w:rPr>
+                <w:rFonts w:ascii="Arial" w:eastAsia="Times New Roman" w:hAnsi="Arial" w:cs="Arial"/>
+                <w:sz w:val="20"/>
+                <w:szCs w:val="20"/>
+              </w:rPr>
+              <w:t xml:space="preserve">: 1 </w:t>
             </w:r>
             <w:proofErr w:type="spellStart"/>
             <w:r>
@@ -10769,7 +10799,15 @@
                 <w:sz w:val="20"/>
                 <w:szCs w:val="20"/>
               </w:rPr>
-              <w:t xml:space="preserve">LinkedIn / Portfolio: 2 </w:t>
+              <w:t>Portfolio</w:t>
+            </w:r>
+            <w:r>
+              <w:rPr>
+                <w:rFonts w:ascii="Arial" w:eastAsia="Times New Roman" w:hAnsi="Arial" w:cs="Arial"/>
+                <w:sz w:val="20"/>
+                <w:szCs w:val="20"/>
+              </w:rPr>
+              <w:t xml:space="preserve">: 2 </w:t>
             </w:r>
             <w:proofErr w:type="spellStart"/>
             <w:r>
@@ -11253,7 +11291,22 @@
                 <w:szCs w:val="20"/>
               </w:rPr>
               <w:br/>
-              <w:t xml:space="preserve">LinkedIn / Portfolio: 2 </w:t>
+            </w:r>
+            <w:r>
+              <w:rPr>
+                <w:rFonts w:ascii="Arial" w:eastAsia="Times New Roman" w:hAnsi="Arial" w:cs="Arial"/>
+                <w:sz w:val="20"/>
+                <w:szCs w:val="20"/>
+              </w:rPr>
+              <w:t>Portfolio</w:t>
+            </w:r>
+            <w:r>
+              <w:rPr>
+                <w:rFonts w:ascii="Arial" w:eastAsia="Times New Roman" w:hAnsi="Arial" w:cs="Arial"/>
+                <w:sz w:val="20"/>
+                <w:szCs w:val="20"/>
+              </w:rPr>
+              <w:t xml:space="preserve">: 2 </w:t>
             </w:r>
             <w:proofErr w:type="spellStart"/>
             <w:r>
@@ -11715,7 +11768,22 @@
                 <w:szCs w:val="20"/>
               </w:rPr>
               <w:br/>
-              <w:t xml:space="preserve">LinkedIn / Portfolio: 2 </w:t>
+            </w:r>
+            <w:r>
+              <w:rPr>
+                <w:rFonts w:ascii="Arial" w:eastAsia="Times New Roman" w:hAnsi="Arial" w:cs="Arial"/>
+                <w:sz w:val="20"/>
+                <w:szCs w:val="20"/>
+              </w:rPr>
+              <w:t>Portfolio</w:t>
+            </w:r>
+            <w:r>
+              <w:rPr>
+                <w:rFonts w:ascii="Arial" w:eastAsia="Times New Roman" w:hAnsi="Arial" w:cs="Arial"/>
+                <w:sz w:val="20"/>
+                <w:szCs w:val="20"/>
+              </w:rPr>
+              <w:t xml:space="preserve">: 2 </w:t>
             </w:r>
             <w:proofErr w:type="spellStart"/>
             <w:r>
@@ -12140,7 +12208,15 @@
                 <w:sz w:val="20"/>
                 <w:szCs w:val="20"/>
               </w:rPr>
-              <w:t xml:space="preserve">LinkedIn / Portfolio: 2 </w:t>
+              <w:t>Portfolio</w:t>
+            </w:r>
+            <w:r>
+              <w:rPr>
+                <w:rFonts w:ascii="Arial" w:eastAsia="Times New Roman" w:hAnsi="Arial" w:cs="Arial"/>
+                <w:sz w:val="20"/>
+                <w:szCs w:val="20"/>
+              </w:rPr>
+              <w:t xml:space="preserve">: 2 </w:t>
             </w:r>
             <w:proofErr w:type="spellStart"/>
             <w:r>
@@ -12574,7 +12650,22 @@
                 <w:szCs w:val="20"/>
               </w:rPr>
               <w:br/>
-              <w:t>LinkedIn / Portfolio Due</w:t>
+            </w:r>
+            <w:r>
+              <w:rPr>
+                <w:rFonts w:ascii="Arial" w:eastAsia="Times New Roman" w:hAnsi="Arial" w:cs="Arial"/>
+                <w:sz w:val="20"/>
+                <w:szCs w:val="20"/>
+              </w:rPr>
+              <w:t>Portfolio</w:t>
+            </w:r>
+            <w:r>
+              <w:rPr>
+                <w:rFonts w:ascii="Arial" w:eastAsia="Times New Roman" w:hAnsi="Arial" w:cs="Arial"/>
+                <w:sz w:val="20"/>
+                <w:szCs w:val="20"/>
+              </w:rPr>
+              <w:t xml:space="preserve"> Due</w:t>
             </w:r>
           </w:p>
         </w:tc>

</xml_diff>